<commit_message>
report and uml diagram updated
</commit_message>
<xml_diff>
--- a/report_lab3_java_Старостина.docx
+++ b/report_lab3_java_Старостина.docx
@@ -377,13 +377,14 @@
       </w:pPr>
       <w:r>
         <w:rPr>
-          <w:noProof/>
+          <w:sz w:val="32"/>
+          <w:szCs w:val="32"/>
         </w:rPr>
         <w:drawing>
-          <wp:inline distT="0" distB="0" distL="0" distR="0" wp14:anchorId="2D19DA7C" wp14:editId="765A00EA">
-            <wp:extent cx="5940425" cy="1548765"/>
+          <wp:inline distT="0" distB="0" distL="0" distR="0" wp14:anchorId="6C8E60C5" wp14:editId="30AF5F16">
+            <wp:extent cx="5940425" cy="1393190"/>
             <wp:effectExtent l="0" t="0" r="3175" b="0"/>
-            <wp:docPr id="1297440065" name="Рисунок 1" descr="Изображение выглядит как текст, снимок экрана, линия, диаграмма&#10;&#10;Автоматически созданное описание"/>
+            <wp:docPr id="1173819053" name="Рисунок 1" descr="Изображение выглядит как текст, диаграмма, линия, Шрифт&#10;&#10;Автоматически созданное описание"/>
             <wp:cNvGraphicFramePr>
               <a:graphicFrameLocks xmlns:a="http://schemas.openxmlformats.org/drawingml/2006/main" noChangeAspect="1"/>
             </wp:cNvGraphicFramePr>
@@ -391,7 +392,7 @@
               <a:graphicData uri="http://schemas.openxmlformats.org/drawingml/2006/picture">
                 <pic:pic xmlns:pic="http://schemas.openxmlformats.org/drawingml/2006/picture">
                   <pic:nvPicPr>
-                    <pic:cNvPr id="1297440065" name="Рисунок 1" descr="Изображение выглядит как текст, снимок экрана, линия, диаграмма&#10;&#10;Автоматически созданное описание"/>
+                    <pic:cNvPr id="1173819053" name="Рисунок 1" descr="Изображение выглядит как текст, диаграмма, линия, Шрифт&#10;&#10;Автоматически созданное описание"/>
                     <pic:cNvPicPr/>
                   </pic:nvPicPr>
                   <pic:blipFill>
@@ -403,7 +404,7 @@
                   <pic:spPr>
                     <a:xfrm>
                       <a:off x="0" y="0"/>
-                      <a:ext cx="5940425" cy="1548765"/>
+                      <a:ext cx="5940425" cy="1393190"/>
                     </a:xfrm>
                     <a:prstGeom prst="rect">
                       <a:avLst/>
@@ -547,220 +548,132 @@
           <w:szCs w:val="16"/>
         </w:rPr>
       </w:pPr>
-      <w:proofErr w:type="spellStart"/>
-      <w:r>
-        <w:rPr>
-          <w:sz w:val="16"/>
-          <w:szCs w:val="16"/>
-        </w:rPr>
-        <w:t>Хемуль</w:t>
-      </w:r>
-      <w:proofErr w:type="spellEnd"/>
-      <w:r>
-        <w:rPr>
-          <w:sz w:val="16"/>
-          <w:szCs w:val="16"/>
-        </w:rPr>
-        <w:t xml:space="preserve"> поет?</w:t>
-      </w:r>
-    </w:p>
-    <w:p>
-      <w:pPr>
-        <w:rPr>
-          <w:sz w:val="16"/>
-          <w:szCs w:val="16"/>
-        </w:rPr>
-      </w:pPr>
-      <w:proofErr w:type="spellStart"/>
-      <w:r>
-        <w:rPr>
-          <w:sz w:val="16"/>
-          <w:szCs w:val="16"/>
-        </w:rPr>
-        <w:t>Хемуль</w:t>
-      </w:r>
-      <w:proofErr w:type="spellEnd"/>
-      <w:r>
-        <w:rPr>
-          <w:sz w:val="16"/>
-          <w:szCs w:val="16"/>
-        </w:rPr>
-        <w:t xml:space="preserve"> расправляет крылья и взлетает</w:t>
-      </w:r>
-    </w:p>
-    <w:p>
-      <w:pPr>
-        <w:rPr>
-          <w:sz w:val="16"/>
-          <w:szCs w:val="16"/>
-        </w:rPr>
-      </w:pPr>
-      <w:proofErr w:type="spellStart"/>
-      <w:r>
-        <w:rPr>
-          <w:sz w:val="16"/>
-          <w:szCs w:val="16"/>
-        </w:rPr>
-        <w:t>Хомса</w:t>
-      </w:r>
-      <w:proofErr w:type="spellEnd"/>
-      <w:r>
-        <w:rPr>
-          <w:sz w:val="16"/>
-          <w:szCs w:val="16"/>
-        </w:rPr>
-        <w:t xml:space="preserve"> танцует, должно быть, это очень выматывает</w:t>
-      </w:r>
-    </w:p>
-    <w:p>
-      <w:pPr>
-        <w:rPr>
-          <w:sz w:val="16"/>
-          <w:szCs w:val="16"/>
-        </w:rPr>
-      </w:pPr>
-      <w:proofErr w:type="spellStart"/>
-      <w:r>
-        <w:rPr>
-          <w:sz w:val="16"/>
-          <w:szCs w:val="16"/>
-        </w:rPr>
-        <w:t>Хомса</w:t>
-      </w:r>
-      <w:proofErr w:type="spellEnd"/>
-      <w:r>
-        <w:rPr>
-          <w:sz w:val="16"/>
-          <w:szCs w:val="16"/>
-        </w:rPr>
-        <w:t xml:space="preserve"> съедает печенье, осталось 9</w:t>
-      </w:r>
-    </w:p>
-    <w:p>
-      <w:pPr>
-        <w:rPr>
-          <w:sz w:val="16"/>
-          <w:szCs w:val="16"/>
-        </w:rPr>
-      </w:pPr>
-      <w:r>
-        <w:rPr>
-          <w:sz w:val="16"/>
-          <w:szCs w:val="16"/>
-        </w:rPr>
-        <w:t xml:space="preserve">Теперь у </w:t>
-      </w:r>
-      <w:proofErr w:type="spellStart"/>
-      <w:r>
-        <w:rPr>
-          <w:sz w:val="16"/>
-          <w:szCs w:val="16"/>
-        </w:rPr>
-        <w:t>Хомса</w:t>
-      </w:r>
-      <w:proofErr w:type="spellEnd"/>
-      <w:r>
-        <w:rPr>
-          <w:sz w:val="16"/>
-          <w:szCs w:val="16"/>
-        </w:rPr>
-        <w:t xml:space="preserve"> 5 печенья</w:t>
-      </w:r>
-    </w:p>
-    <w:p>
-      <w:pPr>
-        <w:rPr>
-          <w:sz w:val="16"/>
-          <w:szCs w:val="16"/>
-        </w:rPr>
-      </w:pPr>
-      <w:proofErr w:type="spellStart"/>
-      <w:r>
-        <w:rPr>
-          <w:sz w:val="16"/>
-          <w:szCs w:val="16"/>
-        </w:rPr>
-        <w:t>Миса</w:t>
-      </w:r>
-      <w:proofErr w:type="spellEnd"/>
-      <w:r>
-        <w:rPr>
-          <w:sz w:val="16"/>
-          <w:szCs w:val="16"/>
-        </w:rPr>
-        <w:t xml:space="preserve"> сеет хаос, взмахивая пушистым хвостом</w:t>
-      </w:r>
-    </w:p>
-    <w:p>
-      <w:pPr>
-        <w:rPr>
-          <w:sz w:val="16"/>
-          <w:szCs w:val="16"/>
-        </w:rPr>
-      </w:pPr>
-      <w:proofErr w:type="spellStart"/>
-      <w:r>
-        <w:rPr>
-          <w:sz w:val="16"/>
-          <w:szCs w:val="16"/>
-        </w:rPr>
-        <w:t>Миса</w:t>
-      </w:r>
-      <w:proofErr w:type="spellEnd"/>
-      <w:r>
-        <w:rPr>
-          <w:sz w:val="16"/>
-          <w:szCs w:val="16"/>
-        </w:rPr>
-        <w:t xml:space="preserve"> громко поет</w:t>
-      </w:r>
-    </w:p>
-    <w:p>
-      <w:pPr>
-        <w:rPr>
-          <w:sz w:val="16"/>
-          <w:szCs w:val="16"/>
-        </w:rPr>
-      </w:pPr>
-      <w:proofErr w:type="spellStart"/>
-      <w:r>
-        <w:rPr>
-          <w:sz w:val="16"/>
-          <w:szCs w:val="16"/>
-        </w:rPr>
-        <w:t>Мюмла</w:t>
-      </w:r>
-      <w:proofErr w:type="spellEnd"/>
-      <w:r>
-        <w:rPr>
-          <w:sz w:val="16"/>
-          <w:szCs w:val="16"/>
-        </w:rPr>
-        <w:t xml:space="preserve"> подмигивает, одним словом, обычный вторник</w:t>
-      </w:r>
-    </w:p>
-    <w:p>
-      <w:pPr>
-        <w:rPr>
-          <w:sz w:val="16"/>
-          <w:szCs w:val="16"/>
-        </w:rPr>
-      </w:pPr>
-      <w:proofErr w:type="spellStart"/>
-      <w:r>
-        <w:rPr>
-          <w:sz w:val="16"/>
-          <w:szCs w:val="16"/>
-        </w:rPr>
-        <w:t>Мюмла</w:t>
-      </w:r>
-      <w:proofErr w:type="spellEnd"/>
-      <w:r>
-        <w:rPr>
-          <w:sz w:val="16"/>
-          <w:szCs w:val="16"/>
-        </w:rPr>
-        <w:t xml:space="preserve"> недовольно бурчит</w:t>
+      <w:r>
+        <w:rPr>
+          <w:sz w:val="16"/>
+          <w:szCs w:val="16"/>
+        </w:rPr>
+        <w:t>Хемуль поет?</w:t>
+      </w:r>
+    </w:p>
+    <w:p>
+      <w:pPr>
+        <w:rPr>
+          <w:sz w:val="16"/>
+          <w:szCs w:val="16"/>
+        </w:rPr>
+      </w:pPr>
+      <w:r>
+        <w:rPr>
+          <w:sz w:val="16"/>
+          <w:szCs w:val="16"/>
+        </w:rPr>
+        <w:t>Хемуль расправляет крылья и взлетает</w:t>
+      </w:r>
+    </w:p>
+    <w:p>
+      <w:pPr>
+        <w:rPr>
+          <w:sz w:val="16"/>
+          <w:szCs w:val="16"/>
+        </w:rPr>
+      </w:pPr>
+      <w:r>
+        <w:rPr>
+          <w:sz w:val="16"/>
+          <w:szCs w:val="16"/>
+        </w:rPr>
+        <w:t>Хомса танцует, должно быть, это очень выматывает</w:t>
+      </w:r>
+    </w:p>
+    <w:p>
+      <w:pPr>
+        <w:rPr>
+          <w:sz w:val="16"/>
+          <w:szCs w:val="16"/>
+        </w:rPr>
+      </w:pPr>
+      <w:r>
+        <w:rPr>
+          <w:sz w:val="16"/>
+          <w:szCs w:val="16"/>
+        </w:rPr>
+        <w:t>Хомса съедает печенье, осталось 9</w:t>
+      </w:r>
+    </w:p>
+    <w:p>
+      <w:pPr>
+        <w:rPr>
+          <w:sz w:val="16"/>
+          <w:szCs w:val="16"/>
+        </w:rPr>
+      </w:pPr>
+      <w:r>
+        <w:rPr>
+          <w:sz w:val="16"/>
+          <w:szCs w:val="16"/>
+        </w:rPr>
+        <w:t>Теперь у Хомса 5 печенья</w:t>
+      </w:r>
+    </w:p>
+    <w:p>
+      <w:pPr>
+        <w:rPr>
+          <w:sz w:val="16"/>
+          <w:szCs w:val="16"/>
+        </w:rPr>
+      </w:pPr>
+      <w:r>
+        <w:rPr>
+          <w:sz w:val="16"/>
+          <w:szCs w:val="16"/>
+        </w:rPr>
+        <w:t>Миса сеет хаос, взмахивая пушистым хвостом</w:t>
+      </w:r>
+    </w:p>
+    <w:p>
+      <w:pPr>
+        <w:rPr>
+          <w:sz w:val="16"/>
+          <w:szCs w:val="16"/>
+        </w:rPr>
+      </w:pPr>
+      <w:r>
+        <w:rPr>
+          <w:sz w:val="16"/>
+          <w:szCs w:val="16"/>
+        </w:rPr>
+        <w:t>Миса громко поет</w:t>
+      </w:r>
+    </w:p>
+    <w:p>
+      <w:pPr>
+        <w:rPr>
+          <w:sz w:val="16"/>
+          <w:szCs w:val="16"/>
+        </w:rPr>
+      </w:pPr>
+      <w:r>
+        <w:rPr>
+          <w:sz w:val="16"/>
+          <w:szCs w:val="16"/>
+        </w:rPr>
+        <w:t>Мюмла подмигивает, одним словом, обычный вторник</w:t>
+      </w:r>
+    </w:p>
+    <w:p>
+      <w:pPr>
+        <w:rPr>
+          <w:sz w:val="16"/>
+          <w:szCs w:val="16"/>
+        </w:rPr>
+      </w:pPr>
+      <w:r>
+        <w:rPr>
+          <w:sz w:val="16"/>
+          <w:szCs w:val="16"/>
+        </w:rPr>
+        <w:t>Мюмла недовольно бурчит</w:t>
       </w:r>
     </w:p>
     <w:p>
@@ -805,23 +718,7 @@
           <w:sz w:val="16"/>
           <w:szCs w:val="16"/>
         </w:rPr>
-        <w:t xml:space="preserve">Все в порядке, дверь ведет куда-то, </w:t>
-      </w:r>
-      <w:proofErr w:type="spellStart"/>
-      <w:r>
-        <w:rPr>
-          <w:sz w:val="16"/>
-          <w:szCs w:val="16"/>
-        </w:rPr>
-        <w:t>Хомса</w:t>
-      </w:r>
-      <w:proofErr w:type="spellEnd"/>
-      <w:r>
-        <w:rPr>
-          <w:sz w:val="16"/>
-          <w:szCs w:val="16"/>
-        </w:rPr>
-        <w:t xml:space="preserve"> может быть спокоен</w:t>
+        <w:t>Все в порядке, дверь ведет куда-то, Хомса может быть спокоен</w:t>
       </w:r>
     </w:p>
     <w:p>
@@ -861,37 +758,12 @@
           <w:szCs w:val="16"/>
         </w:rPr>
       </w:pPr>
-      <w:proofErr w:type="spellStart"/>
-      <w:r>
-        <w:rPr>
-          <w:sz w:val="16"/>
-          <w:szCs w:val="16"/>
-        </w:rPr>
-        <w:t>Хомса</w:t>
-      </w:r>
-      <w:proofErr w:type="spellEnd"/>
-      <w:r>
-        <w:rPr>
-          <w:sz w:val="16"/>
-          <w:szCs w:val="16"/>
-        </w:rPr>
-        <w:t xml:space="preserve"> недоволен, лестница идет вниз. Но это так странно, ведь всякая лестница одновременно </w:t>
-      </w:r>
-      <w:proofErr w:type="gramStart"/>
-      <w:r>
-        <w:rPr>
-          <w:sz w:val="16"/>
-          <w:szCs w:val="16"/>
-        </w:rPr>
-        <w:t>поднимается вверх</w:t>
-      </w:r>
-      <w:proofErr w:type="gramEnd"/>
-      <w:r>
-        <w:rPr>
-          <w:sz w:val="16"/>
-          <w:szCs w:val="16"/>
-        </w:rPr>
-        <w:t xml:space="preserve"> и спускается вниз?</w:t>
+      <w:r>
+        <w:rPr>
+          <w:sz w:val="16"/>
+          <w:szCs w:val="16"/>
+        </w:rPr>
+        <w:t>Хомса недоволен, лестница идет вниз. Но это так странно, ведь всякая лестница одновременно поднимается вверх и спускается вниз?</w:t>
       </w:r>
     </w:p>
     <w:p>
@@ -991,31 +863,21 @@
           <w:szCs w:val="16"/>
         </w:rPr>
       </w:pPr>
-      <w:proofErr w:type="spellStart"/>
-      <w:r>
-        <w:rPr>
-          <w:sz w:val="16"/>
-          <w:szCs w:val="16"/>
-        </w:rPr>
-        <w:t>Миса</w:t>
-      </w:r>
-      <w:proofErr w:type="spellEnd"/>
-      <w:r>
-        <w:rPr>
-          <w:sz w:val="16"/>
-          <w:szCs w:val="16"/>
-        </w:rPr>
-        <w:t xml:space="preserve"> бесится и танцует, взмахивая пушистым хвостом</w:t>
-      </w:r>
-    </w:p>
-    <w:p>
-      <w:pPr>
-        <w:rPr>
-          <w:sz w:val="16"/>
-          <w:szCs w:val="16"/>
-        </w:rPr>
-      </w:pPr>
-      <w:proofErr w:type="spellStart"/>
+      <w:r>
+        <w:rPr>
+          <w:sz w:val="16"/>
+          <w:szCs w:val="16"/>
+        </w:rPr>
+        <w:t>Миса бесится и танцует, взмахивая пушистым хвостом</w:t>
+      </w:r>
+    </w:p>
+    <w:p>
+      <w:pPr>
+        <w:rPr>
+          <w:sz w:val="16"/>
+          <w:szCs w:val="16"/>
+        </w:rPr>
+      </w:pPr>
       <w:r>
         <w:rPr>
           <w:sz w:val="16"/>
@@ -1023,40 +885,29 @@
         </w:rPr>
         <w:t>false</w:t>
       </w:r>
-      <w:proofErr w:type="spellEnd"/>
-    </w:p>
-    <w:p>
-      <w:pPr>
-        <w:rPr>
-          <w:sz w:val="16"/>
-          <w:szCs w:val="16"/>
-        </w:rPr>
-      </w:pPr>
-      <w:proofErr w:type="spellStart"/>
-      <w:r>
-        <w:rPr>
-          <w:sz w:val="16"/>
-          <w:szCs w:val="16"/>
-        </w:rPr>
-        <w:t>Миса</w:t>
-      </w:r>
-      <w:proofErr w:type="spellEnd"/>
-      <w:r>
-        <w:rPr>
-          <w:sz w:val="16"/>
-          <w:szCs w:val="16"/>
-        </w:rPr>
-        <w:t xml:space="preserve"> сеет хаос, взмахивая пушистым хвостом</w:t>
-      </w:r>
-    </w:p>
-    <w:p>
-      <w:pPr>
-        <w:rPr>
-          <w:sz w:val="16"/>
-          <w:szCs w:val="16"/>
-        </w:rPr>
-      </w:pPr>
-      <w:proofErr w:type="spellStart"/>
+    </w:p>
+    <w:p>
+      <w:pPr>
+        <w:rPr>
+          <w:sz w:val="16"/>
+          <w:szCs w:val="16"/>
+        </w:rPr>
+      </w:pPr>
+      <w:r>
+        <w:rPr>
+          <w:sz w:val="16"/>
+          <w:szCs w:val="16"/>
+        </w:rPr>
+        <w:t>Миса сеет хаос, взмахивая пушистым хвостом</w:t>
+      </w:r>
+    </w:p>
+    <w:p>
+      <w:pPr>
+        <w:rPr>
+          <w:sz w:val="16"/>
+          <w:szCs w:val="16"/>
+        </w:rPr>
+      </w:pPr>
       <w:r>
         <w:rPr>
           <w:sz w:val="16"/>
@@ -1064,16 +915,14 @@
         </w:rPr>
         <w:t>false</w:t>
       </w:r>
-      <w:proofErr w:type="spellEnd"/>
-    </w:p>
-    <w:p>
-      <w:pPr>
-        <w:rPr>
-          <w:sz w:val="16"/>
-          <w:szCs w:val="16"/>
-        </w:rPr>
-      </w:pPr>
-      <w:proofErr w:type="spellStart"/>
+    </w:p>
+    <w:p>
+      <w:pPr>
+        <w:rPr>
+          <w:sz w:val="16"/>
+          <w:szCs w:val="16"/>
+        </w:rPr>
+      </w:pPr>
       <w:r>
         <w:rPr>
           <w:sz w:val="16"/>
@@ -1081,16 +930,14 @@
         </w:rPr>
         <w:t>false</w:t>
       </w:r>
-      <w:proofErr w:type="spellEnd"/>
-    </w:p>
-    <w:p>
-      <w:pPr>
-        <w:rPr>
-          <w:sz w:val="16"/>
-          <w:szCs w:val="16"/>
-        </w:rPr>
-      </w:pPr>
-      <w:proofErr w:type="spellStart"/>
+    </w:p>
+    <w:p>
+      <w:pPr>
+        <w:rPr>
+          <w:sz w:val="16"/>
+          <w:szCs w:val="16"/>
+        </w:rPr>
+      </w:pPr>
       <w:r>
         <w:rPr>
           <w:sz w:val="16"/>
@@ -1098,16 +945,14 @@
         </w:rPr>
         <w:t>true</w:t>
       </w:r>
-      <w:proofErr w:type="spellEnd"/>
-    </w:p>
-    <w:p>
-      <w:pPr>
-        <w:rPr>
-          <w:sz w:val="16"/>
-          <w:szCs w:val="16"/>
-        </w:rPr>
-      </w:pPr>
-      <w:proofErr w:type="spellStart"/>
+    </w:p>
+    <w:p>
+      <w:pPr>
+        <w:rPr>
+          <w:sz w:val="16"/>
+          <w:szCs w:val="16"/>
+        </w:rPr>
+      </w:pPr>
       <w:r>
         <w:rPr>
           <w:sz w:val="16"/>
@@ -1115,77 +960,35 @@
         </w:rPr>
         <w:t>false</w:t>
       </w:r>
-      <w:proofErr w:type="spellEnd"/>
-    </w:p>
-    <w:p>
-      <w:pPr>
-        <w:rPr>
-          <w:sz w:val="16"/>
-          <w:szCs w:val="16"/>
-        </w:rPr>
-      </w:pPr>
-      <w:r>
-        <w:rPr>
-          <w:sz w:val="16"/>
-          <w:szCs w:val="16"/>
-        </w:rPr>
-        <w:t xml:space="preserve">Все в порядке, дверь ведет куда-то, </w:t>
-      </w:r>
-      <w:proofErr w:type="spellStart"/>
-      <w:r>
-        <w:rPr>
-          <w:sz w:val="16"/>
-          <w:szCs w:val="16"/>
-        </w:rPr>
-        <w:t>Хомса</w:t>
-      </w:r>
-      <w:proofErr w:type="spellEnd"/>
-      <w:r>
-        <w:rPr>
-          <w:sz w:val="16"/>
-          <w:szCs w:val="16"/>
-        </w:rPr>
-        <w:t xml:space="preserve"> может быть спокоен</w:t>
-      </w:r>
-    </w:p>
-    <w:p>
-      <w:pPr>
-        <w:rPr>
-          <w:sz w:val="16"/>
-          <w:szCs w:val="16"/>
-        </w:rPr>
-      </w:pPr>
-      <w:proofErr w:type="spellStart"/>
-      <w:r>
-        <w:rPr>
-          <w:sz w:val="16"/>
-          <w:szCs w:val="16"/>
-        </w:rPr>
-        <w:t>Хомса</w:t>
-      </w:r>
-      <w:proofErr w:type="spellEnd"/>
-      <w:r>
-        <w:rPr>
-          <w:sz w:val="16"/>
-          <w:szCs w:val="16"/>
-        </w:rPr>
-        <w:t xml:space="preserve"> недоволен, лестница идет вниз. Но это так странно, ведь всякая лестница одновременно </w:t>
-      </w:r>
-      <w:proofErr w:type="gramStart"/>
-      <w:r>
-        <w:rPr>
-          <w:sz w:val="16"/>
-          <w:szCs w:val="16"/>
-        </w:rPr>
-        <w:t>поднимается вверх</w:t>
-      </w:r>
-      <w:proofErr w:type="gramEnd"/>
-      <w:r>
-        <w:rPr>
-          <w:sz w:val="16"/>
-          <w:szCs w:val="16"/>
-        </w:rPr>
-        <w:t xml:space="preserve"> и спускается вниз?</w:t>
+    </w:p>
+    <w:p>
+      <w:pPr>
+        <w:rPr>
+          <w:sz w:val="16"/>
+          <w:szCs w:val="16"/>
+        </w:rPr>
+      </w:pPr>
+      <w:r>
+        <w:rPr>
+          <w:sz w:val="16"/>
+          <w:szCs w:val="16"/>
+        </w:rPr>
+        <w:t>Все в порядке, дверь ведет куда-то, Хомса может быть спокоен</w:t>
+      </w:r>
+    </w:p>
+    <w:p>
+      <w:pPr>
+        <w:rPr>
+          <w:sz w:val="16"/>
+          <w:szCs w:val="16"/>
+        </w:rPr>
+      </w:pPr>
+      <w:r>
+        <w:rPr>
+          <w:sz w:val="16"/>
+          <w:szCs w:val="16"/>
+        </w:rPr>
+        <w:t>Хомса недоволен, лестница идет вниз. Но это так странно, ведь всякая лестница одновременно поднимается вверх и спускается вниз?</w:t>
       </w:r>
       <w:r>
         <w:rPr>

</xml_diff>